<commit_message>
fixed case study link
</commit_message>
<xml_diff>
--- a/cv.docx
+++ b/cv.docx
@@ -3245,13 +3245,13 @@
       <w:r>
         <w:rPr>
           <w:rStyle w:val="Hyperlink.0"/>
-          <w:rFonts w:ascii="Helvetica" w:hAnsi="Helvetica" w:hint="default"/>
-          <w:color w:val="333333"/>
-          <w:sz w:val="20"/>
-          <w:szCs w:val="20"/>
-          <w:rtl w:val="0"/>
-        </w:rPr>
-        <w:t> </w:t>
+          <w:rFonts w:ascii="Helvetica" w:cs="Helvetica" w:hAnsi="Helvetica" w:eastAsia="Helvetica"/>
+          <w:color w:val="333333"/>
+          <w:sz w:val="20"/>
+          <w:szCs w:val="20"/>
+          <w:rtl w:val="0"/>
+        </w:rPr>
+        <w:br w:type="textWrapping"/>
       </w:r>
       <w:r>
         <w:rPr>
@@ -3296,7 +3296,7 @@
           <w:rtl w:val="0"/>
           <w:lang w:val="en-US"/>
         </w:rPr>
-        <w:t>Case study</w:t>
+        <w:t>Case Study: https://www.youtube.com/watch?v=b75O6ksyvmw</w:t>
       </w:r>
       <w:r>
         <w:rPr>

</xml_diff>